<commit_message>
Attempted own HBM example using methods from papers
</commit_message>
<xml_diff>
--- a/JoshFiles/Theory(Edited).docx
+++ b/JoshFiles/Theory(Edited).docx
@@ -666,17 +666,72 @@
     </w:p>
     <w:p>
       <w:pPr>
-        <w:pStyle w:val="NormalWeb"/>
-        <w:rPr>
-          <w:rFonts w:asciiTheme="minorHAnsi" w:hAnsiTheme="minorHAnsi" w:cstheme="minorHAnsi"/>
-        </w:rPr>
-      </w:pPr>
-      <w:r>
-        <w:rPr>
-          <w:rFonts w:asciiTheme="minorHAnsi" w:hAnsiTheme="minorHAnsi" w:cstheme="minorHAnsi"/>
-        </w:rPr>
-        <w:t>The discontinuity in sound-speed is what produces the all-important ‘glitch’ and is due to the rapid variation in chemical composition as Helium becomes fully ionised. The characterisation of this glitch allows tighter constraints on the chemical composition of the star and potential for deducing the abundance of Helium.</w:t>
-      </w:r>
+        <w:rPr>
+          <w:rFonts w:asciiTheme="minorHAnsi" w:hAnsiTheme="minorHAnsi" w:cstheme="minorHAnsi"/>
+        </w:rPr>
+      </w:pPr>
+      <w:r>
+        <w:rPr>
+          <w:rFonts w:asciiTheme="minorHAnsi" w:hAnsiTheme="minorHAnsi" w:cstheme="minorHAnsi"/>
+        </w:rPr>
+        <w:t xml:space="preserve">The discontinuity in sound-speed </w:t>
+      </w:r>
+      <w:r>
+        <w:rPr>
+          <w:rFonts w:asciiTheme="minorHAnsi" w:hAnsiTheme="minorHAnsi" w:cstheme="minorHAnsi"/>
+        </w:rPr>
+        <w:t>produce</w:t>
+      </w:r>
+      <w:r>
+        <w:rPr>
+          <w:rFonts w:asciiTheme="minorHAnsi" w:hAnsiTheme="minorHAnsi" w:cstheme="minorHAnsi"/>
+        </w:rPr>
+        <w:t>s</w:t>
+      </w:r>
+      <w:r>
+        <w:rPr>
+          <w:rFonts w:asciiTheme="minorHAnsi" w:hAnsiTheme="minorHAnsi" w:cstheme="minorHAnsi"/>
+        </w:rPr>
+        <w:t xml:space="preserve"> a modulation in the observed oscillations frequencies</w:t>
+      </w:r>
+      <w:r>
+        <w:rPr>
+          <w:rFonts w:asciiTheme="minorHAnsi" w:hAnsiTheme="minorHAnsi" w:cstheme="minorHAnsi"/>
+        </w:rPr>
+        <w:t>, which we call the</w:t>
+      </w:r>
+      <w:r>
+        <w:rPr>
+          <w:rFonts w:asciiTheme="minorHAnsi" w:hAnsiTheme="minorHAnsi" w:cstheme="minorHAnsi"/>
+        </w:rPr>
+        <w:t xml:space="preserve"> ‘</w:t>
+      </w:r>
+      <w:r>
+        <w:rPr>
+          <w:rFonts w:asciiTheme="minorHAnsi" w:hAnsiTheme="minorHAnsi" w:cstheme="minorHAnsi"/>
+        </w:rPr>
+        <w:t xml:space="preserve">acoustic </w:t>
+      </w:r>
+      <w:r>
+        <w:rPr>
+          <w:rFonts w:asciiTheme="minorHAnsi" w:hAnsiTheme="minorHAnsi" w:cstheme="minorHAnsi"/>
+        </w:rPr>
+        <w:t xml:space="preserve">glitch’ and is due to the rapid variation in chemical composition as Helium becomes fully ionised. </w:t>
+      </w:r>
+      <w:r>
+        <w:rPr>
+          <w:rFonts w:asciiTheme="minorHAnsi" w:hAnsiTheme="minorHAnsi" w:cstheme="minorHAnsi"/>
+        </w:rPr>
+        <w:t xml:space="preserve">The </w:t>
+      </w:r>
+      <w:r>
+        <w:rPr>
+          <w:rFonts w:asciiTheme="minorHAnsi" w:hAnsiTheme="minorHAnsi" w:cstheme="minorHAnsi"/>
+        </w:rPr>
+        <w:t>amplitude of the glitch related to the region of second ionization of helium is directly correlated to the amount of helium present in the envelope.</w:t>
+      </w:r>
+      <w:bookmarkStart w:id="0" w:name="_GoBack"/>
+      <w:bookmarkEnd w:id="0"/>
     </w:p>
     <w:p>
       <w:pPr>
@@ -732,20 +787,14 @@
         <w:rPr>
           <w:rFonts w:asciiTheme="minorHAnsi" w:hAnsiTheme="minorHAnsi" w:cstheme="minorHAnsi"/>
         </w:rPr>
+        <w:lastRenderedPageBreak/>
         <w:t>Where P is the pressure and ρ and is the density at constant entropy. The rapid variation in γ1 is referred to as the acoustic glitch, causing a shift in eigenfrequencies</w:t>
       </w:r>
       <w:r>
         <w:rPr>
           <w:rFonts w:asciiTheme="minorHAnsi" w:hAnsiTheme="minorHAnsi" w:cstheme="minorHAnsi"/>
         </w:rPr>
-        <w:t xml:space="preserve"> of the lower order, </w:t>
-      </w:r>
-      <w:r>
-        <w:rPr>
-          <w:rFonts w:asciiTheme="minorHAnsi" w:hAnsiTheme="minorHAnsi" w:cstheme="minorHAnsi"/>
-        </w:rPr>
-        <w:lastRenderedPageBreak/>
-        <w:t>deeply penetrating oscillations. This presents itself as a decaying sinusoid within the recorded signal, as seen below:</w:t>
+        <w:t xml:space="preserve"> of the lower order, deeply penetrating oscillations. This presents itself as a decaying sinusoid within the recorded signal, as seen below:</w:t>
       </w:r>
     </w:p>
     <w:p>
@@ -1002,7 +1051,14 @@
         <w:rPr>
           <w:rFonts w:asciiTheme="minorHAnsi" w:hAnsiTheme="minorHAnsi" w:cstheme="minorHAnsi"/>
         </w:rPr>
-        <w:t xml:space="preserve"> It is from this that the robustness is stemmed. The new hyperpriors upon which the latent variables are built, can also be expanded upon, introducing more parameters. This forms a hierarchical model within a multidimensional parameter space</w:t>
+        <w:t xml:space="preserve"> It is from this that the robustness is stemmed. The new hyperpriors upon which the latent variables are built, can also be expanded upon, introducing more </w:t>
+      </w:r>
+      <w:r>
+        <w:rPr>
+          <w:rFonts w:asciiTheme="minorHAnsi" w:hAnsiTheme="minorHAnsi" w:cstheme="minorHAnsi"/>
+        </w:rPr>
+        <w:lastRenderedPageBreak/>
+        <w:t>parameters. This forms a hierarchical model within a multidimensional parameter space</w:t>
       </w:r>
       <w:r>
         <w:rPr>
@@ -1027,8 +1083,8 @@
       <w:r>
         <w:rPr>
           <w:rFonts w:asciiTheme="minorHAnsi" w:hAnsiTheme="minorHAnsi" w:cstheme="minorHAnsi"/>
-        </w:rPr>
-        <w:lastRenderedPageBreak/>
+          <w:noProof/>
+        </w:rPr>
         <w:drawing>
           <wp:anchor distT="0" distB="0" distL="114300" distR="114300" simplePos="0" relativeHeight="251658240" behindDoc="1" locked="0" layoutInCell="1" allowOverlap="1" wp14:anchorId="0E7EA008" wp14:editId="47F933BF">
             <wp:simplePos x="0" y="0"/>
@@ -1109,6 +1165,7 @@
       <w:r>
         <w:rPr>
           <w:rFonts w:ascii="CMR12" w:hAnsi="CMR12"/>
+          <w:noProof/>
         </w:rPr>
         <w:drawing>
           <wp:anchor distT="0" distB="0" distL="114300" distR="114300" simplePos="0" relativeHeight="251659264" behindDoc="1" locked="0" layoutInCell="1" allowOverlap="1" wp14:anchorId="3C8D33E3" wp14:editId="2003D86E">
@@ -1178,13 +1235,7 @@
         <w:rPr>
           <w:rFonts w:asciiTheme="minorHAnsi" w:hAnsiTheme="minorHAnsi" w:cstheme="minorHAnsi"/>
         </w:rPr>
-        <w:t xml:space="preserve">Average large frequency separation: </w:t>
-      </w:r>
-      <w:r>
-        <w:rPr>
-          <w:rFonts w:asciiTheme="minorHAnsi" w:hAnsiTheme="minorHAnsi" w:cstheme="minorHAnsi"/>
-        </w:rPr>
-        <w:t>average frequency spacing between consecutive overtones n for modes of a given l</w:t>
+        <w:t>Average large frequency separation: average frequency spacing between consecutive overtones n for modes of a given l</w:t>
       </w:r>
     </w:p>
     <w:p>
@@ -1223,6 +1274,7 @@
       <w:r>
         <w:rPr>
           <w:rFonts w:asciiTheme="minorHAnsi" w:hAnsiTheme="minorHAnsi" w:cstheme="minorHAnsi"/>
+          <w:noProof/>
         </w:rPr>
         <w:drawing>
           <wp:anchor distT="0" distB="0" distL="114300" distR="114300" simplePos="0" relativeHeight="251660288" behindDoc="1" locked="0" layoutInCell="1" allowOverlap="1" wp14:anchorId="5D2371C2" wp14:editId="20BD3B67">
@@ -1408,8 +1460,6 @@
         </w:rPr>
         <w:t>, same metallicity as Sun</w:t>
       </w:r>
-      <w:bookmarkStart w:id="0" w:name="_GoBack"/>
-      <w:bookmarkEnd w:id="0"/>
     </w:p>
     <w:sectPr>
       <w:pgSz w:w="11900" w:h="16840"/>
@@ -1820,6 +1870,7 @@
   <w:style w:type="character" w:default="1" w:styleId="DefaultParagraphFont">
     <w:name w:val="Default Paragraph Font"/>
     <w:uiPriority w:val="1"/>
+    <w:semiHidden/>
     <w:unhideWhenUsed/>
   </w:style>
   <w:style w:type="table" w:default="1" w:styleId="TableNormal">

</xml_diff>

<commit_message>
Added equations to theory notes
</commit_message>
<xml_diff>
--- a/JoshFiles/Theory(Edited).docx
+++ b/JoshFiles/Theory(Edited).docx
@@ -680,25 +680,7 @@
         <w:rPr>
           <w:rFonts w:asciiTheme="minorHAnsi" w:hAnsiTheme="minorHAnsi" w:cstheme="minorHAnsi"/>
         </w:rPr>
-        <w:t>produce</w:t>
-      </w:r>
-      <w:r>
-        <w:rPr>
-          <w:rFonts w:asciiTheme="minorHAnsi" w:hAnsiTheme="minorHAnsi" w:cstheme="minorHAnsi"/>
-        </w:rPr>
-        <w:t>s</w:t>
-      </w:r>
-      <w:r>
-        <w:rPr>
-          <w:rFonts w:asciiTheme="minorHAnsi" w:hAnsiTheme="minorHAnsi" w:cstheme="minorHAnsi"/>
-        </w:rPr>
-        <w:t xml:space="preserve"> a modulation in the observed oscillations frequencies</w:t>
-      </w:r>
-      <w:r>
-        <w:rPr>
-          <w:rFonts w:asciiTheme="minorHAnsi" w:hAnsiTheme="minorHAnsi" w:cstheme="minorHAnsi"/>
-        </w:rPr>
-        <w:t>, which we call the</w:t>
+        <w:t>produces a modulation in the observed oscillations frequencies, which we call the</w:t>
       </w:r>
       <w:r>
         <w:rPr>
@@ -722,16 +704,8 @@
         <w:rPr>
           <w:rFonts w:asciiTheme="minorHAnsi" w:hAnsiTheme="minorHAnsi" w:cstheme="minorHAnsi"/>
         </w:rPr>
-        <w:t xml:space="preserve">The </w:t>
-      </w:r>
-      <w:r>
-        <w:rPr>
-          <w:rFonts w:asciiTheme="minorHAnsi" w:hAnsiTheme="minorHAnsi" w:cstheme="minorHAnsi"/>
-        </w:rPr>
-        <w:t>amplitude of the glitch related to the region of second ionization of helium is directly correlated to the amount of helium present in the envelope.</w:t>
-      </w:r>
-      <w:bookmarkStart w:id="0" w:name="_GoBack"/>
-      <w:bookmarkEnd w:id="0"/>
+        <w:t>The amplitude of the glitch related to the region of second ionization of helium is directly correlated to the amount of helium present in the envelope.</w:t>
+      </w:r>
     </w:p>
     <w:p>
       <w:pPr>
@@ -1237,6 +1211,12 @@
         </w:rPr>
         <w:t>Average large frequency separation: average frequency spacing between consecutive overtones n for modes of a given l</w:t>
       </w:r>
+      <w:r>
+        <w:rPr>
+          <w:rFonts w:asciiTheme="minorHAnsi" w:hAnsiTheme="minorHAnsi" w:cstheme="minorHAnsi"/>
+        </w:rPr>
+        <w:t xml:space="preserve"> (equal to the inverse of twice the acoustic radius)</w:t>
+      </w:r>
     </w:p>
     <w:p>
       <w:pPr>
@@ -1264,20 +1244,167 @@
           <w:rFonts w:asciiTheme="minorHAnsi" w:hAnsiTheme="minorHAnsi" w:cstheme="minorHAnsi"/>
         </w:rPr>
       </w:pPr>
-    </w:p>
-    <w:p>
-      <w:pPr>
-        <w:rPr>
-          <w:rFonts w:asciiTheme="minorHAnsi" w:hAnsiTheme="minorHAnsi" w:cstheme="minorHAnsi"/>
-        </w:rPr>
-      </w:pPr>
       <w:r>
         <w:rPr>
           <w:rFonts w:asciiTheme="minorHAnsi" w:hAnsiTheme="minorHAnsi" w:cstheme="minorHAnsi"/>
           <w:noProof/>
         </w:rPr>
         <w:drawing>
-          <wp:anchor distT="0" distB="0" distL="114300" distR="114300" simplePos="0" relativeHeight="251660288" behindDoc="1" locked="0" layoutInCell="1" allowOverlap="1" wp14:anchorId="5D2371C2" wp14:editId="20BD3B67">
+          <wp:anchor distT="0" distB="0" distL="114300" distR="114300" simplePos="0" relativeHeight="251661312" behindDoc="1" locked="0" layoutInCell="1" allowOverlap="1" wp14:anchorId="6BADC400" wp14:editId="2BF9819A">
+            <wp:simplePos x="0" y="0"/>
+            <wp:positionH relativeFrom="column">
+              <wp:posOffset>3801322</wp:posOffset>
+            </wp:positionH>
+            <wp:positionV relativeFrom="paragraph">
+              <wp:posOffset>84666</wp:posOffset>
+            </wp:positionV>
+            <wp:extent cx="1270000" cy="571500"/>
+            <wp:effectExtent l="0" t="0" r="0" b="0"/>
+            <wp:wrapTight wrapText="bothSides">
+              <wp:wrapPolygon edited="0">
+                <wp:start x="0" y="0"/>
+                <wp:lineTo x="0" y="21120"/>
+                <wp:lineTo x="21384" y="21120"/>
+                <wp:lineTo x="21384" y="0"/>
+                <wp:lineTo x="0" y="0"/>
+              </wp:wrapPolygon>
+            </wp:wrapTight>
+            <wp:docPr id="7" name="Picture 7" descr="A picture containing object&#13;&#10;&#13;&#10;Description automatically generated"/>
+            <wp:cNvGraphicFramePr>
+              <a:graphicFrameLocks xmlns:a="http://schemas.openxmlformats.org/drawingml/2006/main" noChangeAspect="1"/>
+            </wp:cNvGraphicFramePr>
+            <a:graphic xmlns:a="http://schemas.openxmlformats.org/drawingml/2006/main">
+              <a:graphicData uri="http://schemas.openxmlformats.org/drawingml/2006/picture">
+                <pic:pic xmlns:pic="http://schemas.openxmlformats.org/drawingml/2006/picture">
+                  <pic:nvPicPr>
+                    <pic:cNvPr id="7" name="Screenshot 2018-11-16 at 15.22.26.png"/>
+                    <pic:cNvPicPr/>
+                  </pic:nvPicPr>
+                  <pic:blipFill>
+                    <a:blip r:embed="rId9">
+                      <a:extLst>
+                        <a:ext uri="{28A0092B-C50C-407E-A947-70E740481C1C}">
+                          <a14:useLocalDpi xmlns:a14="http://schemas.microsoft.com/office/drawing/2010/main" val="0"/>
+                        </a:ext>
+                      </a:extLst>
+                    </a:blip>
+                    <a:stretch>
+                      <a:fillRect/>
+                    </a:stretch>
+                  </pic:blipFill>
+                  <pic:spPr>
+                    <a:xfrm>
+                      <a:off x="0" y="0"/>
+                      <a:ext cx="1270000" cy="571500"/>
+                    </a:xfrm>
+                    <a:prstGeom prst="rect">
+                      <a:avLst/>
+                    </a:prstGeom>
+                  </pic:spPr>
+                </pic:pic>
+              </a:graphicData>
+            </a:graphic>
+            <wp14:sizeRelH relativeFrom="page">
+              <wp14:pctWidth>0</wp14:pctWidth>
+            </wp14:sizeRelH>
+            <wp14:sizeRelV relativeFrom="page">
+              <wp14:pctHeight>0</wp14:pctHeight>
+            </wp14:sizeRelV>
+          </wp:anchor>
+        </w:drawing>
+      </w:r>
+    </w:p>
+    <w:p>
+      <w:pPr>
+        <w:rPr>
+          <w:rFonts w:asciiTheme="minorHAnsi" w:hAnsiTheme="minorHAnsi" w:cstheme="minorHAnsi"/>
+          <w:vertAlign w:val="subscript"/>
+        </w:rPr>
+      </w:pPr>
+      <w:r>
+        <w:rPr>
+          <w:rFonts w:asciiTheme="minorHAnsi" w:hAnsiTheme="minorHAnsi" w:cstheme="minorHAnsi"/>
+        </w:rPr>
+        <w:t xml:space="preserve">Acoustic depth </w:t>
+      </w:r>
+      <w:r>
+        <w:rPr>
+          <w:rFonts w:asciiTheme="minorHAnsi" w:hAnsiTheme="minorHAnsi" w:cstheme="minorHAnsi"/>
+        </w:rPr>
+        <w:sym w:font="Symbol" w:char="F074"/>
+      </w:r>
+      <w:r>
+        <w:rPr>
+          <w:rFonts w:asciiTheme="minorHAnsi" w:hAnsiTheme="minorHAnsi" w:cstheme="minorHAnsi"/>
+          <w:vertAlign w:val="subscript"/>
+        </w:rPr>
+        <w:t>m,</w:t>
+      </w:r>
+    </w:p>
+    <w:p>
+      <w:pPr>
+        <w:rPr>
+          <w:rFonts w:asciiTheme="minorHAnsi" w:hAnsiTheme="minorHAnsi" w:cstheme="minorHAnsi"/>
+        </w:rPr>
+      </w:pPr>
+      <w:proofErr w:type="spellStart"/>
+      <w:r>
+        <w:rPr>
+          <w:rFonts w:asciiTheme="minorHAnsi" w:hAnsiTheme="minorHAnsi" w:cstheme="minorHAnsi"/>
+        </w:rPr>
+        <w:t>r</w:t>
+      </w:r>
+      <w:r>
+        <w:rPr>
+          <w:rFonts w:asciiTheme="minorHAnsi" w:hAnsiTheme="minorHAnsi" w:cstheme="minorHAnsi"/>
+          <w:vertAlign w:val="subscript"/>
+        </w:rPr>
+        <w:t>m</w:t>
+      </w:r>
+      <w:proofErr w:type="spellEnd"/>
+      <w:r>
+        <w:rPr>
+          <w:rFonts w:asciiTheme="minorHAnsi" w:hAnsiTheme="minorHAnsi" w:cstheme="minorHAnsi"/>
+          <w:vertAlign w:val="subscript"/>
+        </w:rPr>
+        <w:t xml:space="preserve"> </w:t>
+      </w:r>
+      <w:r>
+        <w:rPr>
+          <w:rFonts w:asciiTheme="minorHAnsi" w:hAnsiTheme="minorHAnsi" w:cstheme="minorHAnsi"/>
+        </w:rPr>
+        <w:t xml:space="preserve">is the radial distance where the feature is located. </w:t>
+      </w:r>
+      <w:bookmarkStart w:id="0" w:name="_GoBack"/>
+      <w:bookmarkEnd w:id="0"/>
+    </w:p>
+    <w:p>
+      <w:pPr>
+        <w:rPr>
+          <w:rFonts w:asciiTheme="minorHAnsi" w:hAnsiTheme="minorHAnsi" w:cstheme="minorHAnsi"/>
+        </w:rPr>
+      </w:pPr>
+    </w:p>
+    <w:p>
+      <w:pPr>
+        <w:rPr>
+          <w:rFonts w:asciiTheme="minorHAnsi" w:hAnsiTheme="minorHAnsi" w:cstheme="minorHAnsi"/>
+        </w:rPr>
+      </w:pPr>
+    </w:p>
+    <w:p>
+      <w:pPr>
+        <w:rPr>
+          <w:rFonts w:asciiTheme="minorHAnsi" w:hAnsiTheme="minorHAnsi" w:cstheme="minorHAnsi"/>
+        </w:rPr>
+      </w:pPr>
+      <w:r>
+        <w:rPr>
+          <w:rFonts w:asciiTheme="minorHAnsi" w:hAnsiTheme="minorHAnsi" w:cstheme="minorHAnsi"/>
+          <w:noProof/>
+        </w:rPr>
+        <w:drawing>
+          <wp:anchor distT="0" distB="0" distL="114300" distR="114300" simplePos="0" relativeHeight="251660288" behindDoc="1" locked="0" layoutInCell="1" allowOverlap="1" wp14:anchorId="5D2371C2" wp14:editId="78032857">
             <wp:simplePos x="0" y="0"/>
             <wp:positionH relativeFrom="column">
               <wp:posOffset>3136265</wp:posOffset>
@@ -1308,7 +1435,7 @@
                     <pic:cNvPicPr/>
                   </pic:nvPicPr>
                   <pic:blipFill>
-                    <a:blip r:embed="rId9">
+                    <a:blip r:embed="rId10">
                       <a:extLst>
                         <a:ext uri="{28A0092B-C50C-407E-A947-70E740481C1C}">
                           <a14:useLocalDpi xmlns:a14="http://schemas.microsoft.com/office/drawing/2010/main" val="0"/>
@@ -1352,7 +1479,7 @@
         </w:rPr>
         <w:t>used to describe the </w:t>
       </w:r>
-      <w:hyperlink r:id="rId10" w:tooltip="Abundance of the chemical elements" w:history="1">
+      <w:hyperlink r:id="rId11" w:tooltip="Abundance of the chemical elements" w:history="1">
         <w:r>
           <w:rPr>
             <w:rStyle w:val="Hyperlink"/>
@@ -1381,7 +1508,7 @@
         </w:rPr>
         <w:t>that are heavier than </w:t>
       </w:r>
-      <w:hyperlink r:id="rId11" w:tooltip="Hydrogen" w:history="1">
+      <w:hyperlink r:id="rId12" w:tooltip="Hydrogen" w:history="1">
         <w:r>
           <w:rPr>
             <w:rStyle w:val="Hyperlink"/>
@@ -1398,7 +1525,7 @@
         </w:rPr>
         <w:t> or </w:t>
       </w:r>
-      <w:hyperlink r:id="rId12" w:tooltip="Helium" w:history="1">
+      <w:hyperlink r:id="rId13" w:tooltip="Helium" w:history="1">
         <w:r>
           <w:rPr>
             <w:rStyle w:val="Hyperlink"/>

</xml_diff>

<commit_message>
Added more equations and theory to document
</commit_message>
<xml_diff>
--- a/JoshFiles/Theory(Edited).docx
+++ b/JoshFiles/Theory(Edited).docx
@@ -1142,13 +1142,13 @@
           <w:noProof/>
         </w:rPr>
         <w:drawing>
-          <wp:anchor distT="0" distB="0" distL="114300" distR="114300" simplePos="0" relativeHeight="251659264" behindDoc="1" locked="0" layoutInCell="1" allowOverlap="1" wp14:anchorId="3C8D33E3" wp14:editId="2003D86E">
+          <wp:anchor distT="0" distB="0" distL="114300" distR="114300" simplePos="0" relativeHeight="251659264" behindDoc="1" locked="0" layoutInCell="1" allowOverlap="1" wp14:anchorId="3C8D33E3" wp14:editId="31FC5DA6">
             <wp:simplePos x="0" y="0"/>
             <wp:positionH relativeFrom="column">
-              <wp:posOffset>3620166</wp:posOffset>
+              <wp:posOffset>3662468</wp:posOffset>
             </wp:positionH>
             <wp:positionV relativeFrom="paragraph">
-              <wp:posOffset>319436</wp:posOffset>
+              <wp:posOffset>353272</wp:posOffset>
             </wp:positionV>
             <wp:extent cx="1642110" cy="713105"/>
             <wp:effectExtent l="0" t="0" r="0" b="0"/>
@@ -1247,6 +1247,159 @@
       <w:r>
         <w:rPr>
           <w:rFonts w:asciiTheme="minorHAnsi" w:hAnsiTheme="minorHAnsi" w:cstheme="minorHAnsi"/>
+        </w:rPr>
+        <w:drawing>
+          <wp:anchor distT="0" distB="0" distL="114300" distR="114300" simplePos="0" relativeHeight="251662336" behindDoc="1" locked="0" layoutInCell="1" allowOverlap="1" wp14:anchorId="36719A87" wp14:editId="7FA7842C">
+            <wp:simplePos x="0" y="0"/>
+            <wp:positionH relativeFrom="column">
+              <wp:posOffset>3123777</wp:posOffset>
+            </wp:positionH>
+            <wp:positionV relativeFrom="paragraph">
+              <wp:posOffset>86783</wp:posOffset>
+            </wp:positionV>
+            <wp:extent cx="1917700" cy="482600"/>
+            <wp:effectExtent l="0" t="0" r="0" b="0"/>
+            <wp:wrapTight wrapText="bothSides">
+              <wp:wrapPolygon edited="0">
+                <wp:start x="0" y="0"/>
+                <wp:lineTo x="0" y="21032"/>
+                <wp:lineTo x="21457" y="21032"/>
+                <wp:lineTo x="21457" y="0"/>
+                <wp:lineTo x="0" y="0"/>
+              </wp:wrapPolygon>
+            </wp:wrapTight>
+            <wp:docPr id="8" name="Picture 8"/>
+            <wp:cNvGraphicFramePr>
+              <a:graphicFrameLocks xmlns:a="http://schemas.openxmlformats.org/drawingml/2006/main" noChangeAspect="1"/>
+            </wp:cNvGraphicFramePr>
+            <a:graphic xmlns:a="http://schemas.openxmlformats.org/drawingml/2006/main">
+              <a:graphicData uri="http://schemas.openxmlformats.org/drawingml/2006/picture">
+                <pic:pic xmlns:pic="http://schemas.openxmlformats.org/drawingml/2006/picture">
+                  <pic:nvPicPr>
+                    <pic:cNvPr id="1" name=""/>
+                    <pic:cNvPicPr/>
+                  </pic:nvPicPr>
+                  <pic:blipFill>
+                    <a:blip r:embed="rId9">
+                      <a:extLst>
+                        <a:ext uri="{28A0092B-C50C-407E-A947-70E740481C1C}">
+                          <a14:useLocalDpi xmlns:a14="http://schemas.microsoft.com/office/drawing/2010/main" val="0"/>
+                        </a:ext>
+                      </a:extLst>
+                    </a:blip>
+                    <a:stretch>
+                      <a:fillRect/>
+                    </a:stretch>
+                  </pic:blipFill>
+                  <pic:spPr>
+                    <a:xfrm>
+                      <a:off x="0" y="0"/>
+                      <a:ext cx="1917700" cy="482600"/>
+                    </a:xfrm>
+                    <a:prstGeom prst="rect">
+                      <a:avLst/>
+                    </a:prstGeom>
+                  </pic:spPr>
+                </pic:pic>
+              </a:graphicData>
+            </a:graphic>
+            <wp14:sizeRelH relativeFrom="page">
+              <wp14:pctWidth>0</wp14:pctWidth>
+            </wp14:sizeRelH>
+            <wp14:sizeRelV relativeFrom="page">
+              <wp14:pctHeight>0</wp14:pctHeight>
+            </wp14:sizeRelV>
+          </wp:anchor>
+        </w:drawing>
+      </w:r>
+      <w:r>
+        <w:rPr>
+          <w:rFonts w:asciiTheme="minorHAnsi" w:hAnsiTheme="minorHAnsi" w:cstheme="minorHAnsi"/>
+        </w:rPr>
+        <w:t>When the regions lie well within</w:t>
+      </w:r>
+    </w:p>
+    <w:p>
+      <w:pPr>
+        <w:rPr>
+          <w:rFonts w:asciiTheme="minorHAnsi" w:hAnsiTheme="minorHAnsi" w:cstheme="minorHAnsi"/>
+        </w:rPr>
+      </w:pPr>
+      <w:r>
+        <w:rPr>
+          <w:rFonts w:asciiTheme="minorHAnsi" w:hAnsiTheme="minorHAnsi" w:cstheme="minorHAnsi"/>
+        </w:rPr>
+        <w:t xml:space="preserve">the mode cavities a periodic component is </w:t>
+      </w:r>
+    </w:p>
+    <w:p>
+      <w:pPr>
+        <w:rPr>
+          <w:rFonts w:asciiTheme="minorHAnsi" w:hAnsiTheme="minorHAnsi" w:cstheme="minorHAnsi"/>
+        </w:rPr>
+      </w:pPr>
+      <w:r>
+        <w:rPr>
+          <w:rFonts w:asciiTheme="minorHAnsi" w:hAnsiTheme="minorHAnsi" w:cstheme="minorHAnsi"/>
+        </w:rPr>
+        <w:t>manifest in the frequencies</w:t>
+      </w:r>
+      <w:r>
+        <w:rPr>
+          <w:rFonts w:asciiTheme="minorHAnsi" w:hAnsiTheme="minorHAnsi" w:cstheme="minorHAnsi"/>
+        </w:rPr>
+        <w:t xml:space="preserve"> </w:t>
+      </w:r>
+      <w:proofErr w:type="spellStart"/>
+      <w:r>
+        <w:rPr>
+          <w:rFonts w:asciiTheme="minorHAnsi" w:hAnsiTheme="minorHAnsi" w:cstheme="minorHAnsi"/>
+        </w:rPr>
+        <w:t>ν</w:t>
+      </w:r>
+      <w:r>
+        <w:rPr>
+          <w:rFonts w:asciiTheme="minorHAnsi" w:hAnsiTheme="minorHAnsi" w:cstheme="minorHAnsi"/>
+          <w:vertAlign w:val="subscript"/>
+        </w:rPr>
+        <w:t>nl</w:t>
+      </w:r>
+      <w:proofErr w:type="spellEnd"/>
+      <w:r>
+        <w:rPr>
+          <w:rFonts w:asciiTheme="minorHAnsi" w:hAnsiTheme="minorHAnsi" w:cstheme="minorHAnsi"/>
+        </w:rPr>
+        <w:t>, which</w:t>
+      </w:r>
+      <w:r>
+        <w:rPr>
+          <w:rFonts w:asciiTheme="minorHAnsi" w:hAnsiTheme="minorHAnsi" w:cstheme="minorHAnsi"/>
+        </w:rPr>
+        <w:t xml:space="preserve"> </w:t>
+      </w:r>
+      <w:r>
+        <w:rPr>
+          <w:rFonts w:asciiTheme="minorHAnsi" w:hAnsiTheme="minorHAnsi" w:cstheme="minorHAnsi"/>
+        </w:rPr>
+        <w:t>is proportional to</w:t>
+      </w:r>
+    </w:p>
+    <w:p>
+      <w:pPr>
+        <w:rPr>
+          <w:rFonts w:asciiTheme="minorHAnsi" w:hAnsiTheme="minorHAnsi" w:cstheme="minorHAnsi"/>
+        </w:rPr>
+      </w:pPr>
+    </w:p>
+    <w:p>
+      <w:pPr>
+        <w:rPr>
+          <w:rFonts w:asciiTheme="minorHAnsi" w:hAnsiTheme="minorHAnsi" w:cstheme="minorHAnsi"/>
+        </w:rPr>
+      </w:pPr>
+      <w:r>
+        <w:rPr>
+          <w:rFonts w:asciiTheme="minorHAnsi" w:hAnsiTheme="minorHAnsi" w:cstheme="minorHAnsi"/>
           <w:noProof/>
         </w:rPr>
         <w:drawing>
@@ -1281,7 +1434,7 @@
                     <pic:cNvPicPr/>
                   </pic:nvPicPr>
                   <pic:blipFill>
-                    <a:blip r:embed="rId9">
+                    <a:blip r:embed="rId10">
                       <a:extLst>
                         <a:ext uri="{28A0092B-C50C-407E-A947-70E740481C1C}">
                           <a14:useLocalDpi xmlns:a14="http://schemas.microsoft.com/office/drawing/2010/main" val="0"/>
@@ -1338,7 +1491,27 @@
           <w:rFonts w:asciiTheme="minorHAnsi" w:hAnsiTheme="minorHAnsi" w:cstheme="minorHAnsi"/>
           <w:vertAlign w:val="subscript"/>
         </w:rPr>
-        <w:t>m,</w:t>
+        <w:t>m</w:t>
+      </w:r>
+      <w:r>
+        <w:rPr>
+          <w:rFonts w:asciiTheme="minorHAnsi" w:hAnsiTheme="minorHAnsi" w:cstheme="minorHAnsi"/>
+          <w:vertAlign w:val="subscript"/>
+        </w:rPr>
+        <w:t xml:space="preserve"> </w:t>
+      </w:r>
+      <w:r>
+        <w:rPr>
+          <w:rFonts w:asciiTheme="minorHAnsi" w:hAnsiTheme="minorHAnsi" w:cstheme="minorHAnsi"/>
+        </w:rPr>
+        <w:t>of glitch</w:t>
+      </w:r>
+      <w:r>
+        <w:rPr>
+          <w:rFonts w:asciiTheme="minorHAnsi" w:hAnsiTheme="minorHAnsi" w:cstheme="minorHAnsi"/>
+          <w:vertAlign w:val="subscript"/>
+        </w:rPr>
+        <w:t>,</w:t>
       </w:r>
     </w:p>
     <w:p>
@@ -1373,10 +1546,103 @@
         <w:rPr>
           <w:rFonts w:asciiTheme="minorHAnsi" w:hAnsiTheme="minorHAnsi" w:cstheme="minorHAnsi"/>
         </w:rPr>
-        <w:t xml:space="preserve">is the radial distance where the feature is located. </w:t>
+        <w:t>is the radial distance where the</w:t>
+      </w:r>
+      <w:r>
+        <w:rPr>
+          <w:rFonts w:asciiTheme="minorHAnsi" w:hAnsiTheme="minorHAnsi" w:cstheme="minorHAnsi"/>
+        </w:rPr>
+        <w:t xml:space="preserve"> glitch</w:t>
+      </w:r>
+      <w:r>
+        <w:rPr>
+          <w:rFonts w:asciiTheme="minorHAnsi" w:hAnsiTheme="minorHAnsi" w:cstheme="minorHAnsi"/>
+        </w:rPr>
+        <w:t xml:space="preserve"> feature is located.</w:t>
+      </w:r>
+    </w:p>
+    <w:p>
+      <w:pPr>
+        <w:rPr>
+          <w:rFonts w:asciiTheme="minorHAnsi" w:hAnsiTheme="minorHAnsi" w:cstheme="minorHAnsi"/>
+        </w:rPr>
+      </w:pPr>
+      <w:r>
+        <w:rPr>
+          <w:rFonts w:asciiTheme="minorHAnsi" w:hAnsiTheme="minorHAnsi" w:cstheme="minorHAnsi"/>
+        </w:rPr>
+        <w:t>Period of signature = 2</w:t>
+      </w:r>
+      <w:r>
+        <w:rPr>
+          <w:rFonts w:asciiTheme="minorHAnsi" w:hAnsiTheme="minorHAnsi" w:cstheme="minorHAnsi"/>
+        </w:rPr>
+        <w:sym w:font="Symbol" w:char="F074"/>
+      </w:r>
+    </w:p>
+    <w:p>
+      <w:pPr>
+        <w:rPr>
+          <w:rFonts w:asciiTheme="minorHAnsi" w:hAnsiTheme="minorHAnsi" w:cstheme="minorHAnsi"/>
+        </w:rPr>
+      </w:pPr>
+      <w:r>
+        <w:rPr>
+          <w:rFonts w:asciiTheme="minorHAnsi" w:hAnsiTheme="minorHAnsi" w:cstheme="minorHAnsi"/>
+        </w:rPr>
+        <w:t>The amplitude of the</w:t>
+      </w:r>
+      <w:r>
+        <w:rPr>
+          <w:rFonts w:asciiTheme="minorHAnsi" w:hAnsiTheme="minorHAnsi" w:cstheme="minorHAnsi"/>
+        </w:rPr>
+        <w:t xml:space="preserve"> </w:t>
+      </w:r>
+      <w:r>
+        <w:rPr>
+          <w:rFonts w:asciiTheme="minorHAnsi" w:hAnsiTheme="minorHAnsi" w:cstheme="minorHAnsi"/>
+        </w:rPr>
+        <w:t>signature provides a measure of the size of the structural perturbation, while the</w:t>
+      </w:r>
+      <w:r>
+        <w:rPr>
+          <w:rFonts w:asciiTheme="minorHAnsi" w:hAnsiTheme="minorHAnsi" w:cstheme="minorHAnsi"/>
+        </w:rPr>
+        <w:t xml:space="preserve"> </w:t>
+      </w:r>
+      <w:r>
+        <w:rPr>
+          <w:rFonts w:asciiTheme="minorHAnsi" w:hAnsiTheme="minorHAnsi" w:cstheme="minorHAnsi"/>
+        </w:rPr>
+        <w:t>decrease in amplitude with increasing frequency gives information on the radial</w:t>
+      </w:r>
+      <w:r>
+        <w:rPr>
+          <w:rFonts w:asciiTheme="minorHAnsi" w:hAnsiTheme="minorHAnsi" w:cstheme="minorHAnsi"/>
+        </w:rPr>
+        <w:t xml:space="preserve"> </w:t>
+      </w:r>
+      <w:r>
+        <w:rPr>
+          <w:rFonts w:asciiTheme="minorHAnsi" w:hAnsiTheme="minorHAnsi" w:cstheme="minorHAnsi"/>
+        </w:rPr>
+        <w:t>extent of the glitch.</w:t>
       </w:r>
       <w:bookmarkStart w:id="0" w:name="_GoBack"/>
       <w:bookmarkEnd w:id="0"/>
+    </w:p>
+    <w:p>
+      <w:pPr>
+        <w:rPr>
+          <w:rFonts w:asciiTheme="minorHAnsi" w:hAnsiTheme="minorHAnsi" w:cstheme="minorHAnsi"/>
+        </w:rPr>
+      </w:pPr>
+      <w:r>
+        <w:rPr>
+          <w:rFonts w:asciiTheme="minorHAnsi" w:hAnsiTheme="minorHAnsi" w:cstheme="minorHAnsi"/>
+        </w:rPr>
+        <w:t xml:space="preserve"> </w:t>
+      </w:r>
     </w:p>
     <w:p>
       <w:pPr>
@@ -1435,7 +1701,7 @@
                     <pic:cNvPicPr/>
                   </pic:nvPicPr>
                   <pic:blipFill>
-                    <a:blip r:embed="rId10">
+                    <a:blip r:embed="rId11">
                       <a:extLst>
                         <a:ext uri="{28A0092B-C50C-407E-A947-70E740481C1C}">
                           <a14:useLocalDpi xmlns:a14="http://schemas.microsoft.com/office/drawing/2010/main" val="0"/>
@@ -1479,7 +1745,7 @@
         </w:rPr>
         <w:t>used to describe the </w:t>
       </w:r>
-      <w:hyperlink r:id="rId11" w:tooltip="Abundance of the chemical elements" w:history="1">
+      <w:hyperlink r:id="rId12" w:tooltip="Abundance of the chemical elements" w:history="1">
         <w:r>
           <w:rPr>
             <w:rStyle w:val="Hyperlink"/>
@@ -1508,7 +1774,7 @@
         </w:rPr>
         <w:t>that are heavier than </w:t>
       </w:r>
-      <w:hyperlink r:id="rId12" w:tooltip="Hydrogen" w:history="1">
+      <w:hyperlink r:id="rId13" w:tooltip="Hydrogen" w:history="1">
         <w:r>
           <w:rPr>
             <w:rStyle w:val="Hyperlink"/>
@@ -1525,7 +1791,7 @@
         </w:rPr>
         <w:t> or </w:t>
       </w:r>
-      <w:hyperlink r:id="rId13" w:tooltip="Helium" w:history="1">
+      <w:hyperlink r:id="rId14" w:tooltip="Helium" w:history="1">
         <w:r>
           <w:rPr>
             <w:rStyle w:val="Hyperlink"/>
@@ -1997,7 +2263,6 @@
   <w:style w:type="character" w:default="1" w:styleId="DefaultParagraphFont">
     <w:name w:val="Default Paragraph Font"/>
     <w:uiPriority w:val="1"/>
-    <w:semiHidden/>
     <w:unhideWhenUsed/>
   </w:style>
   <w:style w:type="table" w:default="1" w:styleId="TableNormal">
@@ -2050,6 +2315,16 @@
     <w:rPr>
       <w:color w:val="605E5C"/>
       <w:shd w:val="clear" w:color="auto" w:fill="E1DFDD"/>
+    </w:rPr>
+  </w:style>
+  <w:style w:type="character" w:styleId="PlaceholderText">
+    <w:name w:val="Placeholder Text"/>
+    <w:basedOn w:val="DefaultParagraphFont"/>
+    <w:uiPriority w:val="99"/>
+    <w:semiHidden/>
+    <w:rsid w:val="005D3F44"/>
+    <w:rPr>
+      <w:color w:val="808080"/>
     </w:rPr>
   </w:style>
 </w:styles>

</xml_diff>

<commit_message>
Added more theory and equations to document
</commit_message>
<xml_diff>
--- a/JoshFiles/Theory(Edited).docx
+++ b/JoshFiles/Theory(Edited).docx
@@ -1057,16 +1057,104 @@
       <w:r>
         <w:rPr>
           <w:rFonts w:asciiTheme="minorHAnsi" w:hAnsiTheme="minorHAnsi" w:cstheme="minorHAnsi"/>
-          <w:noProof/>
         </w:rPr>
         <w:drawing>
-          <wp:anchor distT="0" distB="0" distL="114300" distR="114300" simplePos="0" relativeHeight="251658240" behindDoc="1" locked="0" layoutInCell="1" allowOverlap="1" wp14:anchorId="0E7EA008" wp14:editId="47F933BF">
+          <wp:anchor distT="0" distB="0" distL="114300" distR="114300" simplePos="0" relativeHeight="251665408" behindDoc="1" locked="0" layoutInCell="1" allowOverlap="1" wp14:anchorId="567F2768" wp14:editId="23B86CF3">
             <wp:simplePos x="0" y="0"/>
             <wp:positionH relativeFrom="column">
-              <wp:posOffset>3523615</wp:posOffset>
+              <wp:posOffset>4140200</wp:posOffset>
             </wp:positionH>
             <wp:positionV relativeFrom="paragraph">
-              <wp:posOffset>148590</wp:posOffset>
+              <wp:posOffset>34502</wp:posOffset>
+            </wp:positionV>
+            <wp:extent cx="1202055" cy="524510"/>
+            <wp:effectExtent l="0" t="0" r="4445" b="0"/>
+            <wp:wrapTight wrapText="bothSides">
+              <wp:wrapPolygon edited="0">
+                <wp:start x="0" y="0"/>
+                <wp:lineTo x="0" y="20920"/>
+                <wp:lineTo x="21452" y="20920"/>
+                <wp:lineTo x="21452" y="0"/>
+                <wp:lineTo x="0" y="0"/>
+              </wp:wrapPolygon>
+            </wp:wrapTight>
+            <wp:docPr id="11" name="Picture 11"/>
+            <wp:cNvGraphicFramePr>
+              <a:graphicFrameLocks xmlns:a="http://schemas.openxmlformats.org/drawingml/2006/main" noChangeAspect="1"/>
+            </wp:cNvGraphicFramePr>
+            <a:graphic xmlns:a="http://schemas.openxmlformats.org/drawingml/2006/main">
+              <a:graphicData uri="http://schemas.openxmlformats.org/drawingml/2006/picture">
+                <pic:pic xmlns:pic="http://schemas.openxmlformats.org/drawingml/2006/picture">
+                  <pic:nvPicPr>
+                    <pic:cNvPr id="1" name=""/>
+                    <pic:cNvPicPr/>
+                  </pic:nvPicPr>
+                  <pic:blipFill>
+                    <a:blip r:embed="rId7">
+                      <a:extLst>
+                        <a:ext uri="{28A0092B-C50C-407E-A947-70E740481C1C}">
+                          <a14:useLocalDpi xmlns:a14="http://schemas.microsoft.com/office/drawing/2010/main" val="0"/>
+                        </a:ext>
+                      </a:extLst>
+                    </a:blip>
+                    <a:stretch>
+                      <a:fillRect/>
+                    </a:stretch>
+                  </pic:blipFill>
+                  <pic:spPr>
+                    <a:xfrm>
+                      <a:off x="0" y="0"/>
+                      <a:ext cx="1202055" cy="524510"/>
+                    </a:xfrm>
+                    <a:prstGeom prst="rect">
+                      <a:avLst/>
+                    </a:prstGeom>
+                  </pic:spPr>
+                </pic:pic>
+              </a:graphicData>
+            </a:graphic>
+            <wp14:sizeRelH relativeFrom="page">
+              <wp14:pctWidth>0</wp14:pctWidth>
+            </wp14:sizeRelH>
+            <wp14:sizeRelV relativeFrom="page">
+              <wp14:pctHeight>0</wp14:pctHeight>
+            </wp14:sizeRelV>
+          </wp:anchor>
+        </w:drawing>
+      </w:r>
+      <w:r>
+        <w:rPr>
+          <w:rFonts w:asciiTheme="minorHAnsi" w:hAnsiTheme="minorHAnsi" w:cstheme="minorHAnsi"/>
+        </w:rPr>
+        <w:t>Useful formulae or definitions:</w:t>
+      </w:r>
+      <w:r>
+        <w:rPr>
+          <w:rFonts w:asciiTheme="minorHAnsi" w:hAnsiTheme="minorHAnsi" w:cstheme="minorHAnsi"/>
+        </w:rPr>
+        <w:t xml:space="preserve"> </w:t>
+      </w:r>
+    </w:p>
+    <w:p>
+      <w:pPr>
+        <w:pStyle w:val="NormalWeb"/>
+        <w:rPr>
+          <w:noProof/>
+        </w:rPr>
+      </w:pPr>
+      <w:r>
+        <w:rPr>
+          <w:rFonts w:asciiTheme="minorHAnsi" w:hAnsiTheme="minorHAnsi" w:cstheme="minorHAnsi"/>
+          <w:noProof/>
+        </w:rPr>
+        <w:drawing>
+          <wp:anchor distT="0" distB="0" distL="114300" distR="114300" simplePos="0" relativeHeight="251658240" behindDoc="1" locked="0" layoutInCell="1" allowOverlap="1" wp14:anchorId="0E7EA008" wp14:editId="2EF16CFA">
+            <wp:simplePos x="0" y="0"/>
+            <wp:positionH relativeFrom="column">
+              <wp:posOffset>3675804</wp:posOffset>
+            </wp:positionH>
+            <wp:positionV relativeFrom="paragraph">
+              <wp:posOffset>701040</wp:posOffset>
             </wp:positionV>
             <wp:extent cx="1969770" cy="571500"/>
             <wp:effectExtent l="0" t="0" r="0" b="0"/>
@@ -1091,7 +1179,7 @@
                     <pic:cNvPicPr/>
                   </pic:nvPicPr>
                   <pic:blipFill>
-                    <a:blip r:embed="rId7">
+                    <a:blip r:embed="rId8">
                       <a:extLst>
                         <a:ext uri="{28A0092B-C50C-407E-A947-70E740481C1C}">
                           <a14:useLocalDpi xmlns:a14="http://schemas.microsoft.com/office/drawing/2010/main" val="0"/>
@@ -1126,8 +1214,85 @@
       <w:r>
         <w:rPr>
           <w:rFonts w:asciiTheme="minorHAnsi" w:hAnsiTheme="minorHAnsi" w:cstheme="minorHAnsi"/>
-        </w:rPr>
-        <w:t>Useful formulae or definitions:</w:t>
+          <w:noProof/>
+        </w:rPr>
+        <w:drawing>
+          <wp:anchor distT="0" distB="0" distL="114300" distR="114300" simplePos="0" relativeHeight="251666432" behindDoc="1" locked="0" layoutInCell="1" allowOverlap="1" wp14:anchorId="200A10B8" wp14:editId="2E7A6531">
+            <wp:simplePos x="0" y="0"/>
+            <wp:positionH relativeFrom="column">
+              <wp:posOffset>4368377</wp:posOffset>
+            </wp:positionH>
+            <wp:positionV relativeFrom="paragraph">
+              <wp:posOffset>229446</wp:posOffset>
+            </wp:positionV>
+            <wp:extent cx="708660" cy="419100"/>
+            <wp:effectExtent l="0" t="0" r="2540" b="0"/>
+            <wp:wrapTight wrapText="bothSides">
+              <wp:wrapPolygon edited="0">
+                <wp:start x="0" y="0"/>
+                <wp:lineTo x="0" y="20945"/>
+                <wp:lineTo x="21290" y="20945"/>
+                <wp:lineTo x="21290" y="0"/>
+                <wp:lineTo x="0" y="0"/>
+              </wp:wrapPolygon>
+            </wp:wrapTight>
+            <wp:docPr id="12" name="Picture 12"/>
+            <wp:cNvGraphicFramePr>
+              <a:graphicFrameLocks xmlns:a="http://schemas.openxmlformats.org/drawingml/2006/main" noChangeAspect="1"/>
+            </wp:cNvGraphicFramePr>
+            <a:graphic xmlns:a="http://schemas.openxmlformats.org/drawingml/2006/main">
+              <a:graphicData uri="http://schemas.openxmlformats.org/drawingml/2006/picture">
+                <pic:pic xmlns:pic="http://schemas.openxmlformats.org/drawingml/2006/picture">
+                  <pic:nvPicPr>
+                    <pic:cNvPr id="1" name=""/>
+                    <pic:cNvPicPr/>
+                  </pic:nvPicPr>
+                  <pic:blipFill>
+                    <a:blip r:embed="rId9">
+                      <a:extLst>
+                        <a:ext uri="{28A0092B-C50C-407E-A947-70E740481C1C}">
+                          <a14:useLocalDpi xmlns:a14="http://schemas.microsoft.com/office/drawing/2010/main" val="0"/>
+                        </a:ext>
+                      </a:extLst>
+                    </a:blip>
+                    <a:stretch>
+                      <a:fillRect/>
+                    </a:stretch>
+                  </pic:blipFill>
+                  <pic:spPr>
+                    <a:xfrm>
+                      <a:off x="0" y="0"/>
+                      <a:ext cx="708660" cy="419100"/>
+                    </a:xfrm>
+                    <a:prstGeom prst="rect">
+                      <a:avLst/>
+                    </a:prstGeom>
+                  </pic:spPr>
+                </pic:pic>
+              </a:graphicData>
+            </a:graphic>
+            <wp14:sizeRelH relativeFrom="page">
+              <wp14:pctWidth>0</wp14:pctWidth>
+            </wp14:sizeRelH>
+            <wp14:sizeRelV relativeFrom="page">
+              <wp14:pctHeight>0</wp14:pctHeight>
+            </wp14:sizeRelV>
+          </wp:anchor>
+        </w:drawing>
+      </w:r>
+      <w:r>
+        <w:rPr>
+          <w:rFonts w:asciiTheme="minorHAnsi" w:hAnsiTheme="minorHAnsi" w:cstheme="minorHAnsi"/>
+          <w:noProof/>
+        </w:rPr>
+        <w:t>T</w:t>
+      </w:r>
+      <w:r>
+        <w:rPr>
+          <w:rFonts w:asciiTheme="minorHAnsi" w:hAnsiTheme="minorHAnsi" w:cstheme="minorHAnsi"/>
+          <w:noProof/>
+        </w:rPr>
+        <w:t>he localized disturbance arising from the second ionization zone of helium causes a distinct bump in the first adiabatic exponent, γ1</w:t>
       </w:r>
     </w:p>
     <w:p>
@@ -1142,13 +1307,13 @@
           <w:noProof/>
         </w:rPr>
         <w:drawing>
-          <wp:anchor distT="0" distB="0" distL="114300" distR="114300" simplePos="0" relativeHeight="251659264" behindDoc="1" locked="0" layoutInCell="1" allowOverlap="1" wp14:anchorId="3C8D33E3" wp14:editId="31FC5DA6">
+          <wp:anchor distT="0" distB="0" distL="114300" distR="114300" simplePos="0" relativeHeight="251659264" behindDoc="1" locked="0" layoutInCell="1" allowOverlap="1" wp14:anchorId="3C8D33E3" wp14:editId="0E40D5F9">
             <wp:simplePos x="0" y="0"/>
             <wp:positionH relativeFrom="column">
-              <wp:posOffset>3662468</wp:posOffset>
+              <wp:posOffset>3865245</wp:posOffset>
             </wp:positionH>
             <wp:positionV relativeFrom="paragraph">
-              <wp:posOffset>353272</wp:posOffset>
+              <wp:posOffset>480060</wp:posOffset>
             </wp:positionV>
             <wp:extent cx="1642110" cy="713105"/>
             <wp:effectExtent l="0" t="0" r="0" b="0"/>
@@ -1173,7 +1338,7 @@
                     <pic:cNvPicPr/>
                   </pic:nvPicPr>
                   <pic:blipFill>
-                    <a:blip r:embed="rId8">
+                    <a:blip r:embed="rId10">
                       <a:extLst>
                         <a:ext uri="{28A0092B-C50C-407E-A947-70E740481C1C}">
                           <a14:useLocalDpi xmlns:a14="http://schemas.microsoft.com/office/drawing/2010/main" val="0"/>
@@ -1248,14 +1413,28 @@
         <w:rPr>
           <w:rFonts w:asciiTheme="minorHAnsi" w:hAnsiTheme="minorHAnsi" w:cstheme="minorHAnsi"/>
         </w:rPr>
+        <w:t>When the regions lie well within</w:t>
+      </w:r>
+    </w:p>
+    <w:p>
+      <w:pPr>
+        <w:rPr>
+          <w:rFonts w:asciiTheme="minorHAnsi" w:hAnsiTheme="minorHAnsi" w:cstheme="minorHAnsi"/>
+        </w:rPr>
+      </w:pPr>
+      <w:r>
+        <w:rPr>
+          <w:rFonts w:asciiTheme="minorHAnsi" w:hAnsiTheme="minorHAnsi" w:cstheme="minorHAnsi"/>
+          <w:noProof/>
+        </w:rPr>
         <w:drawing>
-          <wp:anchor distT="0" distB="0" distL="114300" distR="114300" simplePos="0" relativeHeight="251662336" behindDoc="1" locked="0" layoutInCell="1" allowOverlap="1" wp14:anchorId="36719A87" wp14:editId="7FA7842C">
+          <wp:anchor distT="0" distB="0" distL="114300" distR="114300" simplePos="0" relativeHeight="251662336" behindDoc="1" locked="0" layoutInCell="1" allowOverlap="1" wp14:anchorId="36719A87" wp14:editId="3A358C69">
             <wp:simplePos x="0" y="0"/>
             <wp:positionH relativeFrom="column">
-              <wp:posOffset>3123777</wp:posOffset>
+              <wp:posOffset>3208232</wp:posOffset>
             </wp:positionH>
             <wp:positionV relativeFrom="paragraph">
-              <wp:posOffset>86783</wp:posOffset>
+              <wp:posOffset>128905</wp:posOffset>
             </wp:positionV>
             <wp:extent cx="1917700" cy="482600"/>
             <wp:effectExtent l="0" t="0" r="0" b="0"/>
@@ -1280,7 +1459,7 @@
                     <pic:cNvPicPr/>
                   </pic:nvPicPr>
                   <pic:blipFill>
-                    <a:blip r:embed="rId9">
+                    <a:blip r:embed="rId11">
                       <a:extLst>
                         <a:ext uri="{28A0092B-C50C-407E-A947-70E740481C1C}">
                           <a14:useLocalDpi xmlns:a14="http://schemas.microsoft.com/office/drawing/2010/main" val="0"/>
@@ -1312,19 +1491,6 @@
           </wp:anchor>
         </w:drawing>
       </w:r>
-      <w:r>
-        <w:rPr>
-          <w:rFonts w:asciiTheme="minorHAnsi" w:hAnsiTheme="minorHAnsi" w:cstheme="minorHAnsi"/>
-        </w:rPr>
-        <w:t>When the regions lie well within</w:t>
-      </w:r>
-    </w:p>
-    <w:p>
-      <w:pPr>
-        <w:rPr>
-          <w:rFonts w:asciiTheme="minorHAnsi" w:hAnsiTheme="minorHAnsi" w:cstheme="minorHAnsi"/>
-        </w:rPr>
-      </w:pPr>
       <w:r>
         <w:rPr>
           <w:rFonts w:asciiTheme="minorHAnsi" w:hAnsiTheme="minorHAnsi" w:cstheme="minorHAnsi"/>
@@ -1434,7 +1600,7 @@
                     <pic:cNvPicPr/>
                   </pic:nvPicPr>
                   <pic:blipFill>
-                    <a:blip r:embed="rId10">
+                    <a:blip r:embed="rId12">
                       <a:extLst>
                         <a:ext uri="{28A0092B-C50C-407E-A947-70E740481C1C}">
                           <a14:useLocalDpi xmlns:a14="http://schemas.microsoft.com/office/drawing/2010/main" val="0"/>
@@ -1590,6 +1756,74 @@
         <w:rPr>
           <w:rFonts w:asciiTheme="minorHAnsi" w:hAnsiTheme="minorHAnsi" w:cstheme="minorHAnsi"/>
         </w:rPr>
+        <w:drawing>
+          <wp:anchor distT="0" distB="0" distL="114300" distR="114300" simplePos="0" relativeHeight="251663360" behindDoc="1" locked="0" layoutInCell="1" allowOverlap="1" wp14:anchorId="36B8E5DC" wp14:editId="6AE07E93">
+            <wp:simplePos x="0" y="0"/>
+            <wp:positionH relativeFrom="column">
+              <wp:posOffset>2988310</wp:posOffset>
+            </wp:positionH>
+            <wp:positionV relativeFrom="paragraph">
+              <wp:posOffset>487045</wp:posOffset>
+            </wp:positionV>
+            <wp:extent cx="2514600" cy="535940"/>
+            <wp:effectExtent l="0" t="0" r="0" b="0"/>
+            <wp:wrapTight wrapText="bothSides">
+              <wp:wrapPolygon edited="0">
+                <wp:start x="0" y="0"/>
+                <wp:lineTo x="0" y="20986"/>
+                <wp:lineTo x="21491" y="20986"/>
+                <wp:lineTo x="21491" y="0"/>
+                <wp:lineTo x="0" y="0"/>
+              </wp:wrapPolygon>
+            </wp:wrapTight>
+            <wp:docPr id="9" name="Picture 9"/>
+            <wp:cNvGraphicFramePr>
+              <a:graphicFrameLocks xmlns:a="http://schemas.openxmlformats.org/drawingml/2006/main" noChangeAspect="1"/>
+            </wp:cNvGraphicFramePr>
+            <a:graphic xmlns:a="http://schemas.openxmlformats.org/drawingml/2006/main">
+              <a:graphicData uri="http://schemas.openxmlformats.org/drawingml/2006/picture">
+                <pic:pic xmlns:pic="http://schemas.openxmlformats.org/drawingml/2006/picture">
+                  <pic:nvPicPr>
+                    <pic:cNvPr id="1" name=""/>
+                    <pic:cNvPicPr/>
+                  </pic:nvPicPr>
+                  <pic:blipFill>
+                    <a:blip r:embed="rId13">
+                      <a:extLst>
+                        <a:ext uri="{28A0092B-C50C-407E-A947-70E740481C1C}">
+                          <a14:useLocalDpi xmlns:a14="http://schemas.microsoft.com/office/drawing/2010/main" val="0"/>
+                        </a:ext>
+                      </a:extLst>
+                    </a:blip>
+                    <a:stretch>
+                      <a:fillRect/>
+                    </a:stretch>
+                  </pic:blipFill>
+                  <pic:spPr>
+                    <a:xfrm>
+                      <a:off x="0" y="0"/>
+                      <a:ext cx="2514600" cy="535940"/>
+                    </a:xfrm>
+                    <a:prstGeom prst="rect">
+                      <a:avLst/>
+                    </a:prstGeom>
+                  </pic:spPr>
+                </pic:pic>
+              </a:graphicData>
+            </a:graphic>
+            <wp14:sizeRelH relativeFrom="page">
+              <wp14:pctWidth>0</wp14:pctWidth>
+            </wp14:sizeRelH>
+            <wp14:sizeRelV relativeFrom="page">
+              <wp14:pctHeight>0</wp14:pctHeight>
+            </wp14:sizeRelV>
+          </wp:anchor>
+        </w:drawing>
+      </w:r>
+      <w:r>
+        <w:rPr>
+          <w:rFonts w:asciiTheme="minorHAnsi" w:hAnsiTheme="minorHAnsi" w:cstheme="minorHAnsi"/>
+        </w:rPr>
         <w:t>The amplitude of the</w:t>
       </w:r>
       <w:r>
@@ -1627,29 +1861,124 @@
           <w:rFonts w:asciiTheme="minorHAnsi" w:hAnsiTheme="minorHAnsi" w:cstheme="minorHAnsi"/>
         </w:rPr>
         <w:t>extent of the glitch.</w:t>
+      </w:r>
+    </w:p>
+    <w:p>
+      <w:pPr>
+        <w:rPr>
+          <w:rFonts w:asciiTheme="minorHAnsi" w:hAnsiTheme="minorHAnsi" w:cstheme="minorHAnsi"/>
+        </w:rPr>
+      </w:pPr>
+    </w:p>
+    <w:p>
+      <w:pPr>
+        <w:rPr>
+          <w:rFonts w:asciiTheme="minorHAnsi" w:hAnsiTheme="minorHAnsi" w:cstheme="minorHAnsi"/>
+        </w:rPr>
+      </w:pPr>
+      <w:r>
+        <w:rPr>
+          <w:rFonts w:asciiTheme="minorHAnsi" w:hAnsiTheme="minorHAnsi" w:cstheme="minorHAnsi"/>
+          <w:noProof/>
+        </w:rPr>
+        <w:drawing>
+          <wp:anchor distT="0" distB="0" distL="114300" distR="114300" simplePos="0" relativeHeight="251664384" behindDoc="1" locked="0" layoutInCell="1" allowOverlap="1" wp14:anchorId="6460FC80" wp14:editId="59CB5637">
+            <wp:simplePos x="0" y="0"/>
+            <wp:positionH relativeFrom="column">
+              <wp:posOffset>3656330</wp:posOffset>
+            </wp:positionH>
+            <wp:positionV relativeFrom="paragraph">
+              <wp:posOffset>150495</wp:posOffset>
+            </wp:positionV>
+            <wp:extent cx="1333500" cy="406400"/>
+            <wp:effectExtent l="0" t="0" r="0" b="0"/>
+            <wp:wrapTight wrapText="bothSides">
+              <wp:wrapPolygon edited="0">
+                <wp:start x="0" y="0"/>
+                <wp:lineTo x="0" y="20925"/>
+                <wp:lineTo x="21394" y="20925"/>
+                <wp:lineTo x="21394" y="0"/>
+                <wp:lineTo x="0" y="0"/>
+              </wp:wrapPolygon>
+            </wp:wrapTight>
+            <wp:docPr id="10" name="Picture 10" descr="A picture containing object&#13;&#10;&#13;&#10;Description automatically generated"/>
+            <wp:cNvGraphicFramePr>
+              <a:graphicFrameLocks xmlns:a="http://schemas.openxmlformats.org/drawingml/2006/main" noChangeAspect="1"/>
+            </wp:cNvGraphicFramePr>
+            <a:graphic xmlns:a="http://schemas.openxmlformats.org/drawingml/2006/main">
+              <a:graphicData uri="http://schemas.openxmlformats.org/drawingml/2006/picture">
+                <pic:pic xmlns:pic="http://schemas.openxmlformats.org/drawingml/2006/picture">
+                  <pic:nvPicPr>
+                    <pic:cNvPr id="10" name="Screenshot 2018-11-19 at 13.25.18.png"/>
+                    <pic:cNvPicPr/>
+                  </pic:nvPicPr>
+                  <pic:blipFill>
+                    <a:blip r:embed="rId14">
+                      <a:extLst>
+                        <a:ext uri="{28A0092B-C50C-407E-A947-70E740481C1C}">
+                          <a14:useLocalDpi xmlns:a14="http://schemas.microsoft.com/office/drawing/2010/main" val="0"/>
+                        </a:ext>
+                      </a:extLst>
+                    </a:blip>
+                    <a:stretch>
+                      <a:fillRect/>
+                    </a:stretch>
+                  </pic:blipFill>
+                  <pic:spPr>
+                    <a:xfrm>
+                      <a:off x="0" y="0"/>
+                      <a:ext cx="1333500" cy="406400"/>
+                    </a:xfrm>
+                    <a:prstGeom prst="rect">
+                      <a:avLst/>
+                    </a:prstGeom>
+                  </pic:spPr>
+                </pic:pic>
+              </a:graphicData>
+            </a:graphic>
+            <wp14:sizeRelH relativeFrom="page">
+              <wp14:pctWidth>0</wp14:pctWidth>
+            </wp14:sizeRelH>
+            <wp14:sizeRelV relativeFrom="page">
+              <wp14:pctHeight>0</wp14:pctHeight>
+            </wp14:sizeRelV>
+          </wp:anchor>
+        </w:drawing>
+      </w:r>
+      <w:r>
+        <w:rPr>
+          <w:rFonts w:asciiTheme="minorHAnsi" w:hAnsiTheme="minorHAnsi" w:cstheme="minorHAnsi"/>
+        </w:rPr>
+        <w:t>T</w:t>
+      </w:r>
+      <w:r>
+        <w:rPr>
+          <w:rFonts w:asciiTheme="minorHAnsi" w:hAnsiTheme="minorHAnsi" w:cstheme="minorHAnsi"/>
+          <w:vertAlign w:val="subscript"/>
+        </w:rPr>
+        <w:t>0</w:t>
+      </w:r>
+      <w:r>
+        <w:rPr>
+          <w:rFonts w:asciiTheme="minorHAnsi" w:hAnsiTheme="minorHAnsi" w:cstheme="minorHAnsi"/>
+        </w:rPr>
+        <w:t xml:space="preserve"> is acoustic radius of star, t = acoustic radius of feature</w:t>
+      </w:r>
+    </w:p>
+    <w:p>
+      <w:pPr>
+        <w:rPr>
+          <w:rFonts w:asciiTheme="minorHAnsi" w:hAnsiTheme="minorHAnsi" w:cstheme="minorHAnsi"/>
+        </w:rPr>
+      </w:pPr>
+      <w:r>
+        <w:rPr>
+          <w:rFonts w:asciiTheme="minorHAnsi" w:hAnsiTheme="minorHAnsi" w:cstheme="minorHAnsi"/>
+        </w:rPr>
+        <w:t xml:space="preserve"> </w:t>
       </w:r>
       <w:bookmarkStart w:id="0" w:name="_GoBack"/>
       <w:bookmarkEnd w:id="0"/>
-    </w:p>
-    <w:p>
-      <w:pPr>
-        <w:rPr>
-          <w:rFonts w:asciiTheme="minorHAnsi" w:hAnsiTheme="minorHAnsi" w:cstheme="minorHAnsi"/>
-        </w:rPr>
-      </w:pPr>
-      <w:r>
-        <w:rPr>
-          <w:rFonts w:asciiTheme="minorHAnsi" w:hAnsiTheme="minorHAnsi" w:cstheme="minorHAnsi"/>
-        </w:rPr>
-        <w:t xml:space="preserve"> </w:t>
-      </w:r>
-    </w:p>
-    <w:p>
-      <w:pPr>
-        <w:rPr>
-          <w:rFonts w:asciiTheme="minorHAnsi" w:hAnsiTheme="minorHAnsi" w:cstheme="minorHAnsi"/>
-        </w:rPr>
-      </w:pPr>
     </w:p>
     <w:p>
       <w:pPr>
@@ -1701,7 +2030,7 @@
                     <pic:cNvPicPr/>
                   </pic:nvPicPr>
                   <pic:blipFill>
-                    <a:blip r:embed="rId11">
+                    <a:blip r:embed="rId15">
                       <a:extLst>
                         <a:ext uri="{28A0092B-C50C-407E-A947-70E740481C1C}">
                           <a14:useLocalDpi xmlns:a14="http://schemas.microsoft.com/office/drawing/2010/main" val="0"/>
@@ -1745,7 +2074,7 @@
         </w:rPr>
         <w:t>used to describe the </w:t>
       </w:r>
-      <w:hyperlink r:id="rId12" w:tooltip="Abundance of the chemical elements" w:history="1">
+      <w:hyperlink r:id="rId16" w:tooltip="Abundance of the chemical elements" w:history="1">
         <w:r>
           <w:rPr>
             <w:rStyle w:val="Hyperlink"/>
@@ -1774,7 +2103,7 @@
         </w:rPr>
         <w:t>that are heavier than </w:t>
       </w:r>
-      <w:hyperlink r:id="rId13" w:tooltip="Hydrogen" w:history="1">
+      <w:hyperlink r:id="rId17" w:tooltip="Hydrogen" w:history="1">
         <w:r>
           <w:rPr>
             <w:rStyle w:val="Hyperlink"/>
@@ -1791,7 +2120,7 @@
         </w:rPr>
         <w:t> or </w:t>
       </w:r>
-      <w:hyperlink r:id="rId14" w:tooltip="Helium" w:history="1">
+      <w:hyperlink r:id="rId18" w:tooltip="Helium" w:history="1">
         <w:r>
           <w:rPr>
             <w:rStyle w:val="Hyperlink"/>

</xml_diff>